<commit_message>
Entry into Dev Log
</commit_message>
<xml_diff>
--- a/Dev Log for Project February.docx
+++ b/Dev Log for Project February.docx
@@ -3,39 +3,115 @@
 <w:document xmlns:wpc="http://schemas.microsoft.com/office/word/2010/wordprocessingCanvas" xmlns:cx="http://schemas.microsoft.com/office/drawing/2014/chartex" xmlns:cx1="http://schemas.microsoft.com/office/drawing/2015/9/8/chartex" xmlns:cx2="http://schemas.microsoft.com/office/drawing/2015/10/21/chartex" xmlns:cx3="http://schemas.microsoft.com/office/drawing/2016/5/9/chartex" xmlns:cx4="http://schemas.microsoft.com/office/drawing/2016/5/10/chartex" xmlns:cx5="http://schemas.microsoft.com/office/drawing/2016/5/11/chartex" xmlns:cx6="http://schemas.microsoft.com/office/drawing/2016/5/12/chartex" xmlns:cx7="http://schemas.microsoft.com/office/drawing/2016/5/13/chartex" xmlns:cx8="http://schemas.microsoft.com/office/drawing/2016/5/14/chartex" xmlns:mc="http://schemas.openxmlformats.org/markup-compatibility/2006" xmlns:aink="http://schemas.microsoft.com/office/drawing/2016/ink" xmlns:am3d="http://schemas.microsoft.com/office/drawing/2017/model3d" xmlns:o="urn:schemas-microsoft-com:office:office" xmlns:oel="http://schemas.microsoft.com/office/2019/extlst" xmlns:r="http://schemas.openxmlformats.org/officeDocument/2006/relationships" xmlns:m="http://schemas.openxmlformats.org/officeDocument/2006/math" xmlns:v="urn:schemas-microsoft-com:vml" xmlns:wp14="http://schemas.microsoft.com/office/word/2010/wordprocessingDrawing" xmlns:wp="http://schemas.openxmlformats.org/drawingml/2006/wordprocessingDrawing" xmlns:w10="urn:schemas-microsoft-com:office:word" xmlns:w="http://schemas.openxmlformats.org/wordprocessingml/2006/main" xmlns:w14="http://schemas.microsoft.com/office/word/2010/wordml" xmlns:w15="http://schemas.microsoft.com/office/word/2012/wordml" xmlns:w16cex="http://schemas.microsoft.com/office/word/2018/wordml/cex" xmlns:w16cid="http://schemas.microsoft.com/office/word/2016/wordml/cid" xmlns:w16="http://schemas.microsoft.com/office/word/2018/wordml" xmlns:w16sdtdh="http://schemas.microsoft.com/office/word/2020/wordml/sdtdatahash" xmlns:w16se="http://schemas.microsoft.com/office/word/2015/wordml/symex" xmlns:wpg="http://schemas.microsoft.com/office/word/2010/wordprocessingGroup" xmlns:wpi="http://schemas.microsoft.com/office/word/2010/wordprocessingInk" xmlns:wne="http://schemas.microsoft.com/office/word/2006/wordml" xmlns:wps="http://schemas.microsoft.com/office/word/2010/wordprocessingShape" mc:Ignorable="w14 w15 w16se w16cid w16 w16cex w16sdtdh wp14">
   <w:body>
     <w:p>
-      <w:r>
+      <w:pPr>
+        <w:rPr>
+          <w:lang w:val="en-GB"/>
+        </w:rPr>
+      </w:pPr>
+      <w:r>
+        <w:rPr>
+          <w:lang w:val="en-GB"/>
+        </w:rPr>
         <w:t>Dev Log for Project February (Underbaked)</w:t>
       </w:r>
     </w:p>
-    <w:p/>
-    <w:p>
-      <w:r>
+    <w:p>
+      <w:pPr>
+        <w:rPr>
+          <w:lang w:val="en-GB"/>
+        </w:rPr>
+      </w:pPr>
+    </w:p>
+    <w:p>
+      <w:pPr>
+        <w:rPr>
+          <w:lang w:val="en-GB"/>
+        </w:rPr>
+      </w:pPr>
+      <w:r>
+        <w:rPr>
+          <w:lang w:val="en-GB"/>
+        </w:rPr>
         <w:t>08.01.2024</w:t>
       </w:r>
     </w:p>
     <w:p>
-      <w:r>
+      <w:pPr>
+        <w:rPr>
+          <w:lang w:val="en-GB"/>
+        </w:rPr>
+      </w:pPr>
+      <w:r>
+        <w:rPr>
+          <w:lang w:val="en-GB"/>
+        </w:rPr>
         <w:t>-Created Project</w:t>
       </w:r>
     </w:p>
     <w:p>
-      <w:r>
-        <w:t>-Setup in Github</w:t>
-      </w:r>
-    </w:p>
-    <w:p>
-      <w:r>
+      <w:pPr>
+        <w:rPr>
+          <w:lang w:val="en-GB"/>
+        </w:rPr>
+      </w:pPr>
+      <w:r>
+        <w:rPr>
+          <w:lang w:val="en-GB"/>
+        </w:rPr>
+        <w:t xml:space="preserve">-Setup in </w:t>
+      </w:r>
+      <w:proofErr w:type="spellStart"/>
+      <w:r>
+        <w:rPr>
+          <w:lang w:val="en-GB"/>
+        </w:rPr>
+        <w:t>Github</w:t>
+      </w:r>
+      <w:proofErr w:type="spellEnd"/>
+    </w:p>
+    <w:p>
+      <w:pPr>
+        <w:rPr>
+          <w:lang w:val="en-GB"/>
+        </w:rPr>
+      </w:pPr>
+      <w:r>
+        <w:rPr>
+          <w:lang w:val="en-GB"/>
+        </w:rPr>
         <w:t>-Created 3D URP Project in Unity</w:t>
       </w:r>
     </w:p>
     <w:p>
-      <w:r>
+      <w:pPr>
+        <w:rPr>
+          <w:lang w:val="en-GB"/>
+        </w:rPr>
+      </w:pPr>
+      <w:r>
+        <w:rPr>
+          <w:lang w:val="en-GB"/>
+        </w:rPr>
         <w:t>-Imported Kitchen Assets for Project</w:t>
       </w:r>
     </w:p>
-    <w:p/>
-    <w:p>
-      <w:r>
+    <w:p>
+      <w:pPr>
+        <w:rPr>
+          <w:lang w:val="en-GB"/>
+        </w:rPr>
+      </w:pPr>
+    </w:p>
+    <w:p>
+      <w:pPr>
+        <w:rPr>
+          <w:lang w:val="en-GB"/>
+        </w:rPr>
+      </w:pPr>
+      <w:r>
+        <w:rPr>
+          <w:lang w:val="en-GB"/>
+        </w:rPr>
         <w:t>09.01.2024</w:t>
       </w:r>
     </w:p>
@@ -48,7 +124,15 @@
         </w:numPr>
       </w:pPr>
       <w:r>
-        <w:t>Post Processing for Visuals</w:t>
+        <w:t xml:space="preserve">Post Processing </w:t>
+      </w:r>
+      <w:proofErr w:type="spellStart"/>
+      <w:r>
+        <w:t>for</w:t>
+      </w:r>
+      <w:proofErr w:type="spellEnd"/>
+      <w:r>
+        <w:t xml:space="preserve"> Visuals</w:t>
       </w:r>
     </w:p>
     <w:p>
@@ -59,8 +143,21 @@
           <w:numId w:val="2"/>
         </w:numPr>
       </w:pPr>
-      <w:r>
-        <w:t>Increased Contrast and Saturation</w:t>
+      <w:proofErr w:type="spellStart"/>
+      <w:r>
+        <w:t>Increased</w:t>
+      </w:r>
+      <w:proofErr w:type="spellEnd"/>
+      <w:r>
+        <w:t xml:space="preserve"> </w:t>
+      </w:r>
+      <w:proofErr w:type="spellStart"/>
+      <w:r>
+        <w:t>Contrast</w:t>
+      </w:r>
+      <w:proofErr w:type="spellEnd"/>
+      <w:r>
+        <w:t xml:space="preserve"> and Saturation</w:t>
       </w:r>
     </w:p>
     <w:p>
@@ -70,14 +167,26 @@
           <w:ilvl w:val="1"/>
           <w:numId w:val="2"/>
         </w:numPr>
-      </w:pPr>
-      <w:r>
+        <w:rPr>
+          <w:lang w:val="en-GB"/>
+        </w:rPr>
+      </w:pPr>
+      <w:r>
+        <w:rPr>
+          <w:lang w:val="en-GB"/>
+        </w:rPr>
         <w:t>Very su</w:t>
       </w:r>
       <w:r>
+        <w:rPr>
+          <w:lang w:val="en-GB"/>
+        </w:rPr>
         <w:t>b</w:t>
       </w:r>
       <w:r>
+        <w:rPr>
+          <w:lang w:val="en-GB"/>
+        </w:rPr>
         <w:t>tle dark edges (Vignette)</w:t>
       </w:r>
     </w:p>
@@ -182,8 +291,14 @@
           <w:ilvl w:val="0"/>
           <w:numId w:val="2"/>
         </w:numPr>
-      </w:pPr>
-      <w:r>
+        <w:rPr>
+          <w:lang w:val="en-GB"/>
+        </w:rPr>
+      </w:pPr>
+      <w:r>
+        <w:rPr>
+          <w:lang w:val="en-GB"/>
+        </w:rPr>
         <w:t>Base Movement (old Input System)</w:t>
       </w:r>
     </w:p>
@@ -194,9 +309,29 @@
           <w:ilvl w:val="1"/>
           <w:numId w:val="2"/>
         </w:numPr>
-      </w:pPr>
-      <w:r>
-        <w:t>Normalized Input, so moving diagonal isn‘t faster</w:t>
+        <w:rPr>
+          <w:lang w:val="en-GB"/>
+        </w:rPr>
+      </w:pPr>
+      <w:r>
+        <w:rPr>
+          <w:lang w:val="en-GB"/>
+        </w:rPr>
+        <w:t xml:space="preserve">Normalized Input, so moving diagonal </w:t>
+      </w:r>
+      <w:proofErr w:type="gramStart"/>
+      <w:r>
+        <w:rPr>
+          <w:lang w:val="en-GB"/>
+        </w:rPr>
+        <w:t>isn‘</w:t>
+      </w:r>
+      <w:proofErr w:type="gramEnd"/>
+      <w:r>
+        <w:rPr>
+          <w:lang w:val="en-GB"/>
+        </w:rPr>
+        <w:t>t faster</w:t>
       </w:r>
     </w:p>
     <w:p>
@@ -206,9 +341,29 @@
           <w:ilvl w:val="1"/>
           <w:numId w:val="2"/>
         </w:numPr>
-      </w:pPr>
-      <w:r>
-        <w:t>Character Rotation (First time using Slerp)</w:t>
+        <w:rPr>
+          <w:lang w:val="en-GB"/>
+        </w:rPr>
+      </w:pPr>
+      <w:r>
+        <w:rPr>
+          <w:lang w:val="en-GB"/>
+        </w:rPr>
+        <w:t xml:space="preserve">Character Rotation (First time using </w:t>
+      </w:r>
+      <w:proofErr w:type="spellStart"/>
+      <w:r>
+        <w:rPr>
+          <w:lang w:val="en-GB"/>
+        </w:rPr>
+        <w:t>Slerp</w:t>
+      </w:r>
+      <w:proofErr w:type="spellEnd"/>
+      <w:r>
+        <w:rPr>
+          <w:lang w:val="en-GB"/>
+        </w:rPr>
+        <w:t>)</w:t>
       </w:r>
     </w:p>
     <w:p>
@@ -236,10 +391,10 @@
             <v:path o:extrusionok="f" gradientshapeok="t" o:connecttype="rect"/>
             <o:lock v:ext="edit" aspectratio="t"/>
           </v:shapetype>
-          <v:shape id="_x0000_i1025" type="#_x0000_t75" style="width:121.5pt;height:41.5pt" o:ole="">
+          <v:shape id="_x0000_i1025" type="#_x0000_t75" style="width:121.5pt;height:41.25pt" o:ole="">
             <v:imagedata r:id="rId7" o:title=""/>
           </v:shape>
-          <o:OLEObject Type="Embed" ProgID="Package" ShapeID="_x0000_i1025" DrawAspect="Content" ObjectID="_1766751724" r:id="rId8"/>
+          <o:OLEObject Type="Embed" ProgID="Package" ShapeID="_x0000_i1025" DrawAspect="Content" ObjectID="_1766847538" r:id="rId8"/>
         </w:object>
       </w:r>
     </w:p>
@@ -259,67 +414,351 @@
       </w:r>
     </w:p>
     <w:p>
-      <w:r>
+      <w:pPr>
+        <w:rPr>
+          <w:lang w:val="en-GB"/>
+        </w:rPr>
+      </w:pPr>
+      <w:r>
+        <w:rPr>
+          <w:lang w:val="en-GB"/>
+        </w:rPr>
         <w:t>- added arms to character model</w:t>
       </w:r>
     </w:p>
     <w:p>
-      <w:r>
+      <w:pPr>
+        <w:rPr>
+          <w:lang w:val="en-GB"/>
+        </w:rPr>
+      </w:pPr>
+      <w:r>
+        <w:rPr>
+          <w:lang w:val="en-GB"/>
+        </w:rPr>
         <w:t xml:space="preserve">- Implemented Idle / </w:t>
       </w:r>
       <w:r>
+        <w:rPr>
+          <w:lang w:val="en-GB"/>
+        </w:rPr>
         <w:t xml:space="preserve">base </w:t>
       </w:r>
       <w:r>
+        <w:rPr>
+          <w:lang w:val="en-GB"/>
+        </w:rPr>
         <w:t>Walking Animations</w:t>
       </w:r>
     </w:p>
     <w:p>
       <w:r>
         <w:object w:dxaOrig="3550" w:dyaOrig="831" w14:anchorId="26B19D99">
-          <v:shape id="_x0000_i1026" type="#_x0000_t75" style="width:177.5pt;height:41.5pt" o:ole="">
+          <v:shape id="_x0000_i1026" type="#_x0000_t75" style="width:177.75pt;height:41.25pt" o:ole="">
             <v:imagedata r:id="rId9" o:title=""/>
           </v:shape>
-          <o:OLEObject Type="Embed" ProgID="Package" ShapeID="_x0000_i1026" DrawAspect="Content" ObjectID="_1766751725" r:id="rId10"/>
+          <o:OLEObject Type="Embed" ProgID="Package" ShapeID="_x0000_i1026" DrawAspect="Content" ObjectID="_1766847539" r:id="rId10"/>
         </w:object>
       </w:r>
     </w:p>
     <w:p/>
     <w:p>
-      <w:r>
+      <w:pPr>
+        <w:rPr>
+          <w:lang w:val="en-GB"/>
+        </w:rPr>
+      </w:pPr>
+      <w:r>
+        <w:rPr>
+          <w:lang w:val="en-GB"/>
+        </w:rPr>
         <w:t>12.01.2024</w:t>
       </w:r>
     </w:p>
     <w:p>
-      <w:r>
+      <w:pPr>
+        <w:rPr>
+          <w:lang w:val="en-GB"/>
+        </w:rPr>
+      </w:pPr>
+      <w:r>
+        <w:rPr>
+          <w:lang w:val="en-GB"/>
+        </w:rPr>
         <w:t>- Refactored Movement to new Input System</w:t>
       </w:r>
     </w:p>
     <w:p>
-      <w:r>
-        <w:t>- Player doesn’t get stuck on walls while moving diagonaly against it</w:t>
-      </w:r>
-    </w:p>
-    <w:p/>
-    <w:p>
-      <w:r>
+      <w:pPr>
+        <w:rPr>
+          <w:lang w:val="en-GB"/>
+        </w:rPr>
+      </w:pPr>
+      <w:r>
+        <w:rPr>
+          <w:lang w:val="en-GB"/>
+        </w:rPr>
+        <w:t xml:space="preserve">- Player doesn’t get stuck on walls while moving </w:t>
+      </w:r>
+      <w:proofErr w:type="spellStart"/>
+      <w:r>
+        <w:rPr>
+          <w:lang w:val="en-GB"/>
+        </w:rPr>
+        <w:t>diagonaly</w:t>
+      </w:r>
+      <w:proofErr w:type="spellEnd"/>
+      <w:r>
+        <w:rPr>
+          <w:lang w:val="en-GB"/>
+        </w:rPr>
+        <w:t xml:space="preserve"> against it</w:t>
+      </w:r>
+    </w:p>
+    <w:p>
+      <w:pPr>
+        <w:rPr>
+          <w:lang w:val="en-GB"/>
+        </w:rPr>
+      </w:pPr>
+    </w:p>
+    <w:p>
+      <w:pPr>
+        <w:rPr>
+          <w:lang w:val="en-GB"/>
+        </w:rPr>
+      </w:pPr>
+      <w:r>
+        <w:rPr>
+          <w:lang w:val="en-GB"/>
+        </w:rPr>
         <w:t>13.01.2024</w:t>
       </w:r>
     </w:p>
     <w:p>
-      <w:r>
+      <w:pPr>
+        <w:rPr>
+          <w:lang w:val="en-GB"/>
+        </w:rPr>
+      </w:pPr>
+      <w:r>
+        <w:rPr>
+          <w:lang w:val="en-GB"/>
+        </w:rPr>
         <w:t>- Created first Counter</w:t>
       </w:r>
     </w:p>
     <w:p>
-      <w:r>
-        <w:t>- Added Counter interaction (Raycast Hitinfo + calling Interaction Method of hit object)</w:t>
-      </w:r>
-    </w:p>
-    <w:p>
-      <w:r>
-        <w:t>- Added own Layermask for Counter Objects</w:t>
-      </w:r>
+      <w:pPr>
+        <w:rPr>
+          <w:lang w:val="en-GB"/>
+        </w:rPr>
+      </w:pPr>
+      <w:r>
+        <w:rPr>
+          <w:lang w:val="en-GB"/>
+        </w:rPr>
+        <w:t>- Added Counter interaction (</w:t>
+      </w:r>
+      <w:proofErr w:type="spellStart"/>
+      <w:r>
+        <w:rPr>
+          <w:lang w:val="en-GB"/>
+        </w:rPr>
+        <w:t>Raycast</w:t>
+      </w:r>
+      <w:proofErr w:type="spellEnd"/>
+      <w:r>
+        <w:rPr>
+          <w:lang w:val="en-GB"/>
+        </w:rPr>
+        <w:t xml:space="preserve"> </w:t>
+      </w:r>
+      <w:proofErr w:type="spellStart"/>
+      <w:r>
+        <w:rPr>
+          <w:lang w:val="en-GB"/>
+        </w:rPr>
+        <w:t>Hitinfo</w:t>
+      </w:r>
+      <w:proofErr w:type="spellEnd"/>
+      <w:r>
+        <w:rPr>
+          <w:lang w:val="en-GB"/>
+        </w:rPr>
+        <w:t xml:space="preserve"> + calling Interaction Method of hit object)</w:t>
+      </w:r>
+    </w:p>
+    <w:p>
+      <w:pPr>
+        <w:rPr>
+          <w:lang w:val="en-GB"/>
+        </w:rPr>
+      </w:pPr>
+      <w:r>
+        <w:rPr>
+          <w:lang w:val="en-GB"/>
+        </w:rPr>
+        <w:t xml:space="preserve">- Added own </w:t>
+      </w:r>
+      <w:proofErr w:type="spellStart"/>
+      <w:r>
+        <w:rPr>
+          <w:lang w:val="en-GB"/>
+        </w:rPr>
+        <w:t>Layermask</w:t>
+      </w:r>
+      <w:proofErr w:type="spellEnd"/>
+      <w:r>
+        <w:rPr>
+          <w:lang w:val="en-GB"/>
+        </w:rPr>
+        <w:t xml:space="preserve"> for Counter Objects</w:t>
+      </w:r>
+    </w:p>
+    <w:p>
+      <w:pPr>
+        <w:rPr>
+          <w:lang w:val="en-GB"/>
+        </w:rPr>
+      </w:pPr>
+    </w:p>
+    <w:p>
+      <w:pPr>
+        <w:rPr>
+          <w:lang w:val="en-GB"/>
+        </w:rPr>
+      </w:pPr>
+      <w:r>
+        <w:rPr>
+          <w:lang w:val="en-GB"/>
+        </w:rPr>
+        <w:t>14.01.2024</w:t>
+      </w:r>
+    </w:p>
+    <w:p>
+      <w:pPr>
+        <w:rPr>
+          <w:lang w:val="en-GB"/>
+        </w:rPr>
+      </w:pPr>
+      <w:r>
+        <w:rPr>
+          <w:lang w:val="en-GB"/>
+        </w:rPr>
+        <w:t>-</w:t>
+      </w:r>
+    </w:p>
+    <w:p>
+      <w:pPr>
+        <w:rPr>
+          <w:lang w:val="en-GB"/>
+        </w:rPr>
+      </w:pPr>
+    </w:p>
+    <w:p>
+      <w:pPr>
+        <w:rPr>
+          <w:lang w:val="en-GB"/>
+        </w:rPr>
+      </w:pPr>
+      <w:r>
+        <w:rPr>
+          <w:lang w:val="en-GB"/>
+        </w:rPr>
+        <w:t>15.01.2024</w:t>
+      </w:r>
+    </w:p>
+    <w:p>
+      <w:pPr>
+        <w:rPr>
+          <w:lang w:val="en-GB"/>
+        </w:rPr>
+      </w:pPr>
+      <w:r>
+        <w:rPr>
+          <w:lang w:val="en-GB"/>
+        </w:rPr>
+        <w:t xml:space="preserve">- </w:t>
+      </w:r>
+      <w:proofErr w:type="spellStart"/>
+      <w:r>
+        <w:rPr>
+          <w:lang w:val="en-GB"/>
+        </w:rPr>
+        <w:t>Chefmütze</w:t>
+      </w:r>
+      <w:proofErr w:type="spellEnd"/>
+      <w:r>
+        <w:rPr>
+          <w:lang w:val="en-GB"/>
+        </w:rPr>
+        <w:t xml:space="preserve"> für Player </w:t>
+      </w:r>
+      <w:proofErr w:type="spellStart"/>
+      <w:r>
+        <w:rPr>
+          <w:lang w:val="en-GB"/>
+        </w:rPr>
+        <w:t>hinzugefügt</w:t>
+      </w:r>
+      <w:proofErr w:type="spellEnd"/>
+    </w:p>
+    <w:p>
+      <w:pPr>
+        <w:rPr>
+          <w:lang w:val="en-GB"/>
+        </w:rPr>
+      </w:pPr>
+      <w:r>
+        <w:rPr>
+          <w:lang w:val="en-GB"/>
+        </w:rPr>
+        <w:t xml:space="preserve">- </w:t>
+      </w:r>
+      <w:proofErr w:type="spellStart"/>
+      <w:r>
+        <w:rPr>
+          <w:lang w:val="en-GB"/>
+        </w:rPr>
+        <w:t>Interabtable</w:t>
+      </w:r>
+      <w:proofErr w:type="spellEnd"/>
+      <w:r>
+        <w:rPr>
+          <w:lang w:val="en-GB"/>
+        </w:rPr>
+        <w:t xml:space="preserve"> </w:t>
+      </w:r>
+      <w:proofErr w:type="spellStart"/>
+      <w:r>
+        <w:rPr>
+          <w:lang w:val="en-GB"/>
+        </w:rPr>
+        <w:t>Methode</w:t>
+      </w:r>
+      <w:proofErr w:type="spellEnd"/>
+      <w:r>
+        <w:rPr>
+          <w:lang w:val="en-GB"/>
+        </w:rPr>
+        <w:t xml:space="preserve"> für Counter </w:t>
+      </w:r>
+      <w:proofErr w:type="spellStart"/>
+      <w:r>
+        <w:rPr>
+          <w:lang w:val="en-GB"/>
+        </w:rPr>
+        <w:t>geschrieben</w:t>
+      </w:r>
+      <w:proofErr w:type="spellEnd"/>
+    </w:p>
+    <w:p>
+      <w:pPr>
+        <w:rPr>
+          <w:lang w:val="en-GB"/>
+        </w:rPr>
+      </w:pPr>
     </w:p>
     <w:sectPr>
       <w:pgSz w:w="11906" w:h="16838"/>

</xml_diff>